<commit_message>
Add some uml class diagrams.
</commit_message>
<xml_diff>
--- a/docs/ShortGD.docx
+++ b/docs/ShortGD.docx
@@ -136,18 +136,50 @@
           <w:sz w:val="28"/>
           <w:lang w:val="en-US"/>
         </w:rPr>
-        <w:t xml:space="preserve"> Each village gives 1000 money per second.</w:t>
+        <w:t xml:space="preserve"> Each village gives </w:t>
+      </w:r>
+      <w:r>
+        <w:rPr>
+          <w:rFonts w:cstheme="minorHAnsi"/>
+          <w:sz w:val="28"/>
+          <w:lang w:val="en-US"/>
+        </w:rPr>
+        <w:t>10</w:t>
+      </w:r>
+      <w:r>
+        <w:rPr>
+          <w:rFonts w:cstheme="minorHAnsi"/>
+          <w:sz w:val="28"/>
+          <w:lang w:val="en-US"/>
+        </w:rPr>
+        <w:t xml:space="preserve">0 </w:t>
+      </w:r>
+      <w:r>
+        <w:rPr>
+          <w:rFonts w:cstheme="minorHAnsi"/>
+          <w:sz w:val="28"/>
+          <w:lang w:val="en-US"/>
+        </w:rPr>
+        <w:t>coins</w:t>
+      </w:r>
+      <w:r>
+        <w:rPr>
+          <w:rFonts w:cstheme="minorHAnsi"/>
+          <w:sz w:val="28"/>
+          <w:lang w:val="en-US"/>
+        </w:rPr>
+        <w:t xml:space="preserve"> per second.</w:t>
+      </w:r>
+      <w:r>
+        <w:rPr>
+          <w:rFonts w:cstheme="minorHAnsi"/>
+          <w:sz w:val="28"/>
+          <w:lang w:val="en-US"/>
+        </w:rPr>
+        <w:t xml:space="preserve"> Each player can hire warriors on base and send this warriors through gates. Warriors will move strictly on gate road. To win, one player must destroy one of another players’ gates.</w:t>
       </w:r>
       <w:bookmarkStart w:id="0" w:name="_GoBack"/>
       <w:bookmarkEnd w:id="0"/>
-      <w:r>
-        <w:rPr>
-          <w:rFonts w:cstheme="minorHAnsi"/>
-          <w:sz w:val="28"/>
-          <w:lang w:val="en-US"/>
-        </w:rPr>
-        <w:t xml:space="preserve"> Each player can hire warriors on base and send this warriors through gates. Warriors will move strictly on gate road. To win, one player must destroy one of another players’ gates.</w:t>
-      </w:r>
     </w:p>
     <w:p>
       <w:pPr>
@@ -211,10 +243,10 @@
             <v:path o:extrusionok="f" gradientshapeok="t" o:connecttype="rect"/>
             <o:lock v:ext="edit" aspectratio="t"/>
           </v:shapetype>
-          <v:shape id="_x0000_i1100" type="#_x0000_t75" style="width:452.4pt;height:133.8pt" o:ole="">
+          <v:shape id="_x0000_i1039" type="#_x0000_t75" style="width:452.4pt;height:133.8pt" o:ole="">
             <v:imagedata r:id="rId6" o:title=""/>
           </v:shape>
-          <o:OLEObject Type="Embed" ProgID="Excel.Sheet.12" ShapeID="_x0000_i1100" DrawAspect="Content" ObjectID="_1575404961" r:id="rId7"/>
+          <o:OLEObject Type="Embed" ProgID="Excel.Sheet.12" ShapeID="_x0000_i1039" DrawAspect="Content" ObjectID="_1575459607" r:id="rId7"/>
         </w:object>
       </w:r>
     </w:p>
@@ -975,7 +1007,7 @@
 </file>
 
 <file path=customXml/itemProps1.xml><?xml version="1.0" encoding="utf-8"?>
-<ds:datastoreItem xmlns:ds="http://schemas.openxmlformats.org/officeDocument/2006/customXml" ds:itemID="{76ED1231-ADC8-4256-8102-ECDDABEC97B3}">
+<ds:datastoreItem xmlns:ds="http://schemas.openxmlformats.org/officeDocument/2006/customXml" ds:itemID="{BCE10A40-B821-48CE-8012-88042D109297}">
   <ds:schemaRefs>
     <ds:schemaRef ds:uri="http://schemas.openxmlformats.org/officeDocument/2006/bibliography"/>
   </ds:schemaRefs>

</xml_diff>